<commit_message>
Project 5, up to color heatmap
</commit_message>
<xml_diff>
--- a/Final Project/Project Statement.docx
+++ b/Final Project/Project Statement.docx
@@ -78,13 +78,8 @@
     <w:p/>
     <w:p>
       <w:r>
-        <w:t xml:space="preserve">Econometric models, explore how these </w:t>
-      </w:r>
-      <w:proofErr w:type="gramStart"/>
-      <w:r>
-        <w:t>questions</w:t>
-      </w:r>
-      <w:proofErr w:type="gramEnd"/>
+        <w:t>Econometric models, explore how these questions</w:t>
+      </w:r>
     </w:p>
     <w:p/>
     <w:p>
@@ -97,42 +92,154 @@
     </w:p>
     <w:p>
       <w:r>
-        <w:t xml:space="preserve">Maximum likelihood algorithms vs. </w:t>
-      </w:r>
-      <w:proofErr w:type="gramStart"/>
-      <w:r>
-        <w:t>r-squared</w:t>
-      </w:r>
-      <w:proofErr w:type="gramEnd"/>
+        <w:t xml:space="preserve">Maximum likelihood algorithms vs. r-squared. </w:t>
+      </w:r>
+    </w:p>
+    <w:p/>
+    <w:p>
+      <w:r>
+        <w:t xml:space="preserve">Interested in marginal effects in economics. </w:t>
+      </w:r>
+      <w:r>
+        <w:t xml:space="preserve">Login and probit. Do not use r-squared. </w:t>
+      </w:r>
+    </w:p>
+    <w:p/>
+    <w:p/>
+    <w:p>
+      <w:r>
+        <w:t xml:space="preserve">The question is most important. Approaching the world in terms of ends and means. Efficient use of means to obtain ends. We talk a lot about marginal things. </w:t>
+      </w:r>
+    </w:p>
+    <w:p>
+      <w:pPr>
+        <w:pBdr>
+          <w:bottom w:val="single" w:sz="12" w:space="1" w:color="auto"/>
+        </w:pBdr>
+      </w:pPr>
+    </w:p>
+    <w:p>
+      <w:r>
+        <w:t>Wants 2 separate data sources and for us to combine them, for me due Sunday</w:t>
+      </w:r>
+      <w:r>
+        <w:br/>
+      </w:r>
+      <w:r>
+        <w:t xml:space="preserve">Overall project, notebook with a model which processes and generates data. Complete a 4000 word article around this model. </w:t>
+      </w:r>
+      <w:r>
+        <w:t xml:space="preserve">5 academic sources. The proposal is a gateway to the final project. I.E. the 1000 words are your introduction, the model, data, and methods *this topic of interest*. </w:t>
+      </w:r>
+    </w:p>
+    <w:p/>
+    <w:p>
+      <w:r>
+        <w:t>Building an optimal portfolio of stocks and bonds in the current market. The traditional relationship between stocks and bonds have been</w:t>
+      </w:r>
       <w:r>
         <w:t xml:space="preserve">. </w:t>
       </w:r>
     </w:p>
-    <w:p/>
-    <w:p>
-      <w:r>
-        <w:t xml:space="preserve">Interested in marginal effects in economics. </w:t>
-      </w:r>
-      <w:r>
-        <w:t xml:space="preserve">Login and probit. Do not use </w:t>
-      </w:r>
-      <w:proofErr w:type="gramStart"/>
-      <w:r>
-        <w:t>r-squared</w:t>
-      </w:r>
-      <w:proofErr w:type="gramEnd"/>
-      <w:r>
-        <w:t xml:space="preserve">. </w:t>
-      </w:r>
-    </w:p>
-    <w:p/>
-    <w:p/>
-    <w:p>
-      <w:r>
-        <w:t xml:space="preserve">The question is most important. Approaching the world in terms of ends and means. Efficient use of means to obtain ends. We talk a lot about marginal things. </w:t>
-      </w:r>
-    </w:p>
-    <w:p/>
+    <w:p>
+      <w:r>
+        <w:lastRenderedPageBreak/>
+        <w:t xml:space="preserve">Look at optimal allocation of stocks and bonds over different time periods. What does this represent </w:t>
+      </w:r>
+      <w:r>
+        <w:t xml:space="preserve">in the market at large? Why are we starting to get certain volatilities. What is the effect of volatility in the bond market, why is it occurring? How do stocks integrate inflation, how do bonds integrate inflation. </w:t>
+      </w:r>
+    </w:p>
+    <w:p/>
+    <w:p>
+      <w:r>
+        <w:t>Historical look:</w:t>
+      </w:r>
+    </w:p>
+    <w:p>
+      <w:r>
+        <w:t>From 2010 to the start of covid, we had this relationship.</w:t>
+      </w:r>
+    </w:p>
+    <w:p>
+      <w:r>
+        <w:t>Starting in 2021, markets seemed to be going under a restructuring.</w:t>
+      </w:r>
+    </w:p>
+    <w:p/>
+    <w:p>
+      <w:r>
+        <w:t>Interest rates above 1 since like 2008.</w:t>
+      </w:r>
+    </w:p>
+    <w:p/>
+    <w:p>
+      <w:r>
+        <w:t>Why has the portfolio optimization changed since 2008 2021.</w:t>
+      </w:r>
+    </w:p>
+    <w:p>
+      <w:r>
+        <w:t>When market go through structural breaks, the assumptions we have above those markets</w:t>
+      </w:r>
+      <w:r>
+        <w:t>,</w:t>
+      </w:r>
+    </w:p>
+    <w:p/>
+    <w:p>
+      <w:r>
+        <w:t>Returns on holding the s&amp;p, vs bonds. The correlation of these returns over time. The MA 50 &amp; 100 could be useful for the overview.</w:t>
+      </w:r>
+    </w:p>
+    <w:p/>
+    <w:p>
+      <w:r>
+        <w:t>Take the breaks in the correlations</w:t>
+      </w:r>
+      <w:r>
+        <w:t xml:space="preserve"> as periods to be investigated and how that effects </w:t>
+      </w:r>
+    </w:p>
+    <w:p/>
+    <w:p>
+      <w:r>
+        <w:t xml:space="preserve">Look at P/E ratios. </w:t>
+      </w:r>
+      <w:r>
+        <w:t>Fama french’s work value/growth stocks.</w:t>
+      </w:r>
+    </w:p>
+    <w:p/>
+    <w:p>
+      <w:r>
+        <w:t>Just build a model which is somewhat helpful.</w:t>
+      </w:r>
+    </w:p>
+    <w:p/>
+    <w:p>
+      <w:r>
+        <w:t xml:space="preserve">Concerned with </w:t>
+      </w:r>
+      <w:r>
+        <w:t xml:space="preserve">me just </w:t>
+      </w:r>
+      <w:r>
+        <w:t xml:space="preserve">keeping </w:t>
+      </w:r>
+      <w:r>
+        <w:t>up-to-date</w:t>
+      </w:r>
+    </w:p>
+    <w:p/>
+    <w:p>
+      <w:r>
+        <w:t>https://www.bea.gov/tools/</w:t>
+      </w:r>
+      <w:r>
+        <w:t>s</w:t>
+      </w:r>
+    </w:p>
     <w:p/>
     <w:sectPr>
       <w:pgSz w:w="12240" w:h="15840" w:code="1"/>

</xml_diff>